<commit_message>
Revised storm definition in manuscript
going to hack apart the data collection methods and results
</commit_message>
<xml_diff>
--- a/Hydrology Technical Note/Technical note comparing two storm.docx
+++ b/Hydrology Technical Note/Technical note comparing two storm.docx
@@ -112,7 +112,7 @@
         <w:fldChar w:fldCharType="begin" w:fldLock="1"/>
       </w:r>
       <w:r>
-        <w:instrText>ADDIN CSL_CITATION { "citationItems" : [ { "id" : "ITEM-1", "itemData" : { "DOI" : "10.1016/j.geomorph.2010.07.016", "ISSN" : "0169555X", "author" : [ { "dropping-particle" : "", "family" : "Duvert", "given" : "Cl\u00e9ment", "non-dropping-particle" : "", "parse-names" : false, "suffix" : "" }, { "dropping-particle" : "", "family" : "Gratiot", "given" : "Nicolas", "non-dropping-particle" : "", "parse-names" : false, "suffix" : "" }, { "dropping-particle" : "", "family" : "Evrard", "given" : "Olivier", "non-dropping-particle" : "", "parse-names" : false, "suffix" : "" }, { "dropping-particle" : "", "family" : "Navratil", "given" : "Oldrich", "non-dropping-particle" : "", "parse-names" : false, "suffix" : "" }, { "dropping-particle" : "", "family" : "N\u00e9mery", "given" : "Julien", "non-dropping-particle" : "", "parse-names" : false, "suffix" : "" }, { "dropping-particle" : "", "family" : "Prat", "given" : "Christian", "non-dropping-particle" : "", "parse-names" : false, "suffix" : "" }, { "dropping-particle" : "", "family" : "Esteves", "given" : "Michel", "non-dropping-particle" : "", "parse-names" : false, "suffix" : "" } ], "container-title" : "Geomorphology", "id" : "ITEM-1", "issue" : "3-4", "issued" : { "date-parts" : [ [ "2010", "11" ] ] }, "page" : "243-256", "publisher" : "Elsevier B.V.", "title" : "Drivers of erosion and suspended sediment transport in three headwater catchments of the Mexican Central Highlands", "type" : "article-journal", "volume" : "123" }, "uris" : [ "http://www.mendeley.com/documents/?uuid=5acd2942-0495-4f32-b23d-b42a93aa4fca" ] }, { "id" : "ITEM-2", "itemData" : { "author" : [ { "dropping-particle" : "", "family" : "Rankl", "given" : "James G.", "non-dropping-particle" : "", "parse-names" : false, "suffix" : "" } ], "id" : "ITEM-2", "issued" : { "date-parts" : [ [ "2004" ] ] }, "publisher-place" : "Denver, CO", "title" : "Relations Between Total-Sediment Load and Peak Discharge for Rainstorm Runoff on Five Ephemeral Streams in Wyoming. U.S. Geological Survey Water-Resources Investigations Report 02-4150", "type" : "report" }, "uris" : [ "http://www.mendeley.com/documents/?uuid=8cf735a6-3369-474f-8f96-4346821808f5" ] }, { "id" : "ITEM-3", "itemData" : { "author" : [ { "dropping-particle" : "", "family" : "Hicks", "given" : "D Murray", "non-dropping-particle" : "", "parse-names" : false, "suffix" : "" } ], "container-title" : "Proceedings of the New-Zealand Hydrological Society Symposium", "id" : "ITEM-3", "issued" : { "date-parts" : [ [ "1990" ] ] }, "publisher-place" : "Auckland, New Zealand", "title" : "Suspended sediment yields from pasture and exotic forest basins", "type" : "paper-conference" }, "uris" : [ "http://www.mendeley.com/documents/?uuid=e9a5c909-e5a8-4596-bfb2-bffc88b36ffa" ] }, { "id" : "ITEM-4", "itemData" : { "DOI" : "10.1029/2006WR005692", "ISBN" : "0043-1397", "ISSN" : "00431397", "abstract" : "This study reports sediment yields from seven small (0.18-5.42 ha) watersheds in Southern Arizona measured from 1995 to 2005. Sediment concentrations and total event sediment yields were related to storm-runoff characteristics, and statistical relationships were developed to estimate sediment yields for events with missing data. Precipitation ranged from 263 to 298 mm yr-1, runoff ranged from 8.2 to 26.4 mm yr-1, and sediment yields ranged from 0.07 to 5.7 t ha-1 yr-1, with an areal average of 2.2 t ha-1 yr-1. For six of the seven watersheds, between 6 and 10 events produced 50% of the total sediment yields over the 11-year period. On the seventh watershed, two storms produced 66% of the sediment because of differences in the geomorphology and vegetation characteristics of that area. Differences between sediment yields from all watersheds were attributable to instrumentation, watershed morphology, degree of channel incision, and vegetation.\\n", "author" : [ { "dropping-particle" : "", "family" : "Nearing", "given" : "M a", "non-dropping-particle" : "", "parse-names" : false, "suffix" : "" }, { "dropping-particle" : "", "family" : "Nichols", "given" : "M H", "non-dropping-particle" : "", "parse-names" : false, "suffix" : "" }, { "dropping-particle" : "", "family" : "Stone", "given" : "J J", "non-dropping-particle" : "", "parse-names" : false, "suffix" : "" }, { "dropping-particle" : "", "family" : "Renard", "given" : "K G", "non-dropping-particle" : "", "parse-names" : false, "suffix" : "" }, { "dropping-particle" : "", "family" : "Simanton", "given" : "J R", "non-dropping-particle" : "", "parse-names" : false, "suffix" : "" } ], "container-title" : "Water Resources Research", "id" : "ITEM-4", "issue" : "March", "issued" : { "date-parts" : [ [ "2007" ] ] }, "page" : "1-10", "title" : "Sediment yields from unit-source semiarid watersheds at Walnut Gulch", "type" : "article-journal", "volume" : "43" }, "uris" : [ "http://www.mendeley.com/documents/?uuid=9bb5573f-19da-46d9-a63f-7a804ac1122a" ] }, { "id" : "ITEM-5", "itemData" : { "author" : [ { "dropping-particle" : "", "family" : "Loughran", "given" : "R. J.", "non-dropping-particle" : "", "parse-names" : false, "suffix" : "" }, { "dropping-particle" : "", "family" : "Campbell", "given" : "B.L.", "non-dropping-particle" : "", "parse-names" : false, "suffix" : "" }, { "dropping-particle" : "", "family" : "Elliott", "given" : "G.L.", "non-dropping-particle" : "", "parse-names" : false, "suffix" : "" } ], "container-title" : "Journal of Hydrology", "id" : "ITEM-5", "issued" : { "date-parts" : [ [ "1986" ] ] }, "page" : "285-297", "title" : "Sediment dynamics in a partially cultivated catchment in New South Wales, Australia", "type" : "article-journal", "volume" : "83" }, "uris" : [ "http://www.mendeley.com/documents/?uuid=100c8a72-3326-4708-8d0c-31fb2c4a3bc6" ] } ], "mendeley" : { "formattedCitation" : "(Loughran et al. 1986; Hicks 1990; Rankl 2004; Nearing et al. 2007; Duvert et al. 2010)", "plainTextFormattedCitation" : "(Loughran et al. 1986; Hicks 1990; Rankl 2004; Nearing et al. 2007; Duvert et al. 2010)", "previouslyFormattedCitation" : "(Loughran et al. 1986; Hicks 1990; Rankl 2004; Nearing et al. 2007; Duvert et al. 2010)" }, "properties" : { "noteIndex" : 0 }, "schema" : "https://github.com/citation-style-language/schema/raw/master/csl-citation.json" }</w:instrText>
+        <w:instrText>ADDIN CSL_CITATION { "citationItems" : [ { "id" : "ITEM-1", "itemData" : { "DOI" : "10.1016/j.geomorph.2010.07.016", "ISSN" : "0169555X", "author" : [ { "dropping-particle" : "", "family" : "Duvert", "given" : "Cl\u00e9ment", "non-dropping-particle" : "", "parse-names" : false, "suffix" : "" }, { "dropping-particle" : "", "family" : "Gratiot", "given" : "Nicolas", "non-dropping-particle" : "", "parse-names" : false, "suffix" : "" }, { "dropping-particle" : "", "family" : "Evrard", "given" : "Olivier", "non-dropping-particle" : "", "parse-names" : false, "suffix" : "" }, { "dropping-particle" : "", "family" : "Navratil", "given" : "Oldrich", "non-dropping-particle" : "", "parse-names" : false, "suffix" : "" }, { "dropping-particle" : "", "family" : "N\u00e9mery", "given" : "Julien", "non-dropping-particle" : "", "parse-names" : false, "suffix" : "" }, { "dropping-particle" : "", "family" : "Prat", "given" : "Christian", "non-dropping-particle" : "", "parse-names" : false, "suffix" : "" }, { "dropping-particle" : "", "family" : "Esteves", "given" : "Michel", "non-dropping-particle" : "", "parse-names" : false, "suffix" : "" } ], "container-title" : "Geomorphology", "id" : "ITEM-1", "issue" : "3-4", "issued" : { "date-parts" : [ [ "2010", "11" ] ] }, "page" : "243-256", "publisher" : "Elsevier B.V.", "title" : "Drivers of erosion and suspended sediment transport in three headwater catchments of the Mexican Central Highlands", "type" : "article-journal", "volume" : "123" }, "uris" : [ "http://www.mendeley.com/documents/?uuid=5acd2942-0495-4f32-b23d-b42a93aa4fca" ] }, { "id" : "ITEM-2", "itemData" : { "author" : [ { "dropping-particle" : "", "family" : "Rankl", "given" : "James G.", "non-dropping-particle" : "", "parse-names" : false, "suffix" : "" } ], "id" : "ITEM-2", "issued" : { "date-parts" : [ [ "2004" ] ] }, "publisher-place" : "Denver, CO", "title" : "Relations Between Total-Sediment Load and Peak Discharge for Rainstorm Runoff on Five Ephemeral Streams in Wyoming. U.S. Geological Survey Water-Resources Investigations Report 02-4150", "type" : "report" }, "uris" : [ "http://www.mendeley.com/documents/?uuid=8cf735a6-3369-474f-8f96-4346821808f5" ] }, { "id" : "ITEM-3", "itemData" : { "author" : [ { "dropping-particle" : "", "family" : "Hicks", "given" : "D Murray", "non-dropping-particle" : "", "parse-names" : false, "suffix" : "" } ], "container-title" : "Proceedings of the New-Zealand Hydrological Society Symposium", "id" : "ITEM-3", "issued" : { "date-parts" : [ [ "1990" ] ] }, "publisher-place" : "Auckland, New Zealand", "title" : "Suspended sediment yields from pasture and exotic forest basins", "type" : "paper-conference" }, "uris" : [ "http://www.mendeley.com/documents/?uuid=e9a5c909-e5a8-4596-bfb2-bffc88b36ffa" ] }, { "id" : "ITEM-4", "itemData" : { "DOI" : "10.1029/2006WR005692", "ISBN" : "0043-1397", "ISSN" : "00431397", "abstract" : "This study reports sediment yields from seven small (0.18-5.42 ha) watersheds in Southern Arizona measured from 1995 to 2005. Sediment concentrations and total event sediment yields were related to storm-runoff characteristics, and statistical relationships were developed to estimate sediment yields for events with missing data. Precipitation ranged from 263 to 298 mm yr-1, runoff ranged from 8.2 to 26.4 mm yr-1, and sediment yields ranged from 0.07 to 5.7 t ha-1 yr-1, with an areal average of 2.2 t ha-1 yr-1. For six of the seven watersheds, between 6 and 10 events produced 50% of the total sediment yields over the 11-year period. On the seventh watershed, two storms produced 66% of the sediment because of differences in the geomorphology and vegetation characteristics of that area. Differences between sediment yields from all watersheds were attributable to instrumentation, watershed morphology, degree of channel incision, and vegetation.\\n", "author" : [ { "dropping-particle" : "", "family" : "Nearing", "given" : "M a", "non-dropping-particle" : "", "parse-names" : false, "suffix" : "" }, { "dropping-particle" : "", "family" : "Nichols", "given" : "M H", "non-dropping-particle" : "", "parse-names" : false, "suffix" : "" }, { "dropping-particle" : "", "family" : "Stone", "given" : "J J", "non-dropping-particle" : "", "parse-names" : false, "suffix" : "" }, { "dropping-particle" : "", "family" : "Renard", "given" : "K G", "non-dropping-particle" : "", "parse-names" : false, "suffix" : "" }, { "dropping-particle" : "", "family" : "Simanton", "given" : "J R", "non-dropping-particle" : "", "parse-names" : false, "suffix" : "" } ], "container-title" : "Water Resources Research", "id" : "ITEM-4", "issue" : "March", "issued" : { "date-parts" : [ [ "2007" ] ] }, "page" : "1-10", "title" : "Sediment yields from unit-source semiarid watersheds at Walnut Gulch", "type" : "article-journal", "volume" : "43" }, "uris" : [ "http://www.mendeley.com/documents/?uuid=9bb5573f-19da-46d9-a63f-7a804ac1122a" ] }, { "id" : "ITEM-5", "itemData" : { "author" : [ { "dropping-particle" : "", "family" : "Loughran", "given" : "R. J.", "non-dropping-particle" : "", "parse-names" : false, "suffix" : "" }, { "dropping-particle" : "", "family" : "Campbell", "given" : "B.L.", "non-dropping-particle" : "", "parse-names" : false, "suffix" : "" }, { "dropping-particle" : "", "family" : "Elliott", "given" : "G.L.", "non-dropping-particle" : "", "parse-names" : false, "suffix" : "" } ], "container-title" : "Journal of Hydrology", "id" : "ITEM-5", "issued" : { "date-parts" : [ [ "1986" ] ] }, "page" : "285-297", "title" : "Sediment dynamics in a partially cultivated catchment in New South Wales, Australia", "type" : "article-journal", "volume" : "83" }, "uris" : [ "http://www.mendeley.com/documents/?uuid=100c8a72-3326-4708-8d0c-31fb2c4a3bc6" ] }, { "id" : "ITEM-6", "itemData" : { "ISBN" : "0022-1694", "author" : [ { "dropping-particle" : "", "family" : "Zimmermann", "given" : "A", "non-dropping-particle" : "", "parse-names" : false, "suffix" : "" }, { "dropping-particle" : "", "family" : "Francke", "given" : "T", "non-dropping-particle" : "", "parse-names" : false, "suffix" : "" }, { "dropping-particle" : "", "family" : "Elsenbeer", "given" : "H", "non-dropping-particle" : "", "parse-names" : false, "suffix" : "" } ], "container-title" : "Journal of Hydrology", "id" : "ITEM-6", "issue" : "428-429", "issued" : { "date-parts" : [ [ "2012" ] ] }, "page" : "170-181", "title" : "Forests and erosion: Insights from a study of suspended-sediment dynamics in an overland flow-prone rainforest catchment", "type" : "article-journal" }, "uris" : [ "http://www.mendeley.com/documents/?uuid=b82faf52-48b9-420d-a9dc-e7be4cac6821" ] } ], "mendeley" : { "formattedCitation" : "(Loughran et al. 1986; Hicks 1990; Rankl 2004; Nearing et al. 2007; Duvert et al. 2010; Zimmermann et al. 2012)", "plainTextFormattedCitation" : "(Loughran et al. 1986; Hicks 1990; Rankl 2004; Nearing et al. 2007; Duvert et al. 2010; Zimmermann et al. 2012)", "previouslyFormattedCitation" : "(Loughran et al. 1986; Hicks 1990; Rankl 2004; Nearing et al. 2007; Duvert et al. 2010)" }, "properties" : { "noteIndex" : 0 }, "schema" : "https://github.com/citation-style-language/schema/raw/master/csl-citation.json" }</w:instrText>
       </w:r>
       <w:r>
         <w:fldChar w:fldCharType="separate"/>
@@ -121,7 +121,7 @@
         <w:rPr>
           <w:noProof/>
         </w:rPr>
-        <w:t>(Loughran et al. 1986; Hicks 1990; Rankl 2004; Nearing et al. 2007; Duvert et al. 2010)</w:t>
+        <w:t>(Loughran et al. 1986; Hicks 1990; Rankl 2004; Nearing et al. 2007; Duvert et al. 2010; Zimmermann et al. 2012)</w:t>
       </w:r>
       <w:r>
         <w:fldChar w:fldCharType="end"/>
@@ -175,7 +175,7 @@
         <w:fldChar w:fldCharType="begin" w:fldLock="1"/>
       </w:r>
       <w:r>
-        <w:instrText>ADDIN CSL_CITATION { "citationItems" : [ { "id" : "ITEM-1", "itemData" : { "DOI" : "10.1080/00288330.2011.570350", "ISSN" : "0028-8330", "author" : [ { "dropping-particle" : "", "family" : "Basher", "given" : "Lr", "non-dropping-particle" : "", "parse-names" : false, "suffix" : "" }, { "dropping-particle" : "", "family" : "Hicks", "given" : "Dm", "non-dropping-particle" : "", "parse-names" : false, "suffix" : "" }, { "dropping-particle" : "", "family" : "Clapp", "given" : "B", "non-dropping-particle" : "", "parse-names" : false, "suffix" : "" }, { "dropping-particle" : "", "family" : "Hewitt", "given" : "T", "non-dropping-particle" : "", "parse-names" : false, "suffix" : "" } ], "container-title" : "New Zealand Journal of Marine and Freshwater Research", "id" : "ITEM-1", "issue" : "3", "issued" : { "date-parts" : [ [ "2011", "9" ] ] }, "page" : "333-356", "title" : "Sediment yield response to large storm events and forest harvesting, Motueka River, New Zealand", "type" : "article-journal", "volume" : "45" }, "uris" : [ "http://www.mendeley.com/documents/?uuid=6bc2684b-87fb-454c-afee-27dc666c3670" ] }, { "id" : "ITEM-2", "itemData" : { "author" : [ { "dropping-particle" : "", "family" : "Basher", "given" : "L.R.", "non-dropping-particle" : "", "parse-names" : false, "suffix" : "" }, { "dropping-particle" : "", "family" : "Hicks", "given" : "D.M.", "non-dropping-particle" : "", "parse-names" : false, "suffix" : "" }, { "dropping-particle" : "", "family" : "Handyside", "given" : "B.", "non-dropping-particle" : "", "parse-names" : false, "suffix" : "" }, { "dropping-particle" : "", "family" : "Ross", "given" : "C.W.", "non-dropping-particle" : "", "parse-names" : false, "suffix" : "" } ], "container-title" : "Journal of Hydrology (NZ)", "id" : "ITEM-2", "issued" : { "date-parts" : [ [ "1997" ] ] }, "page" : "73-95", "title" : "Erosion and sediment transport from the market gardening lands at Pukekohe, Auckland, New Zealand", "type" : "article-journal", "volume" : "36" }, "uris" : [ "http://www.mendeley.com/documents/?uuid=01a202d4-0300-4781-8441-a414c3f1a9cf" ] } ], "mendeley" : { "formattedCitation" : "(Basher et al. 1997, 2011)", "plainTextFormattedCitation" : "(Basher et al. 1997, 2011)", "previouslyFormattedCitation" : "(Basher et al. 2011)" }, "properties" : { "noteIndex" : 0 }, "schema" : "https://github.com/citation-style-language/schema/raw/master/csl-citation.json" }</w:instrText>
+        <w:instrText>ADDIN CSL_CITATION { "citationItems" : [ { "id" : "ITEM-1", "itemData" : { "DOI" : "10.1080/00288330.2011.570350", "ISSN" : "0028-8330", "author" : [ { "dropping-particle" : "", "family" : "Basher", "given" : "Lr", "non-dropping-particle" : "", "parse-names" : false, "suffix" : "" }, { "dropping-particle" : "", "family" : "Hicks", "given" : "Dm", "non-dropping-particle" : "", "parse-names" : false, "suffix" : "" }, { "dropping-particle" : "", "family" : "Clapp", "given" : "B", "non-dropping-particle" : "", "parse-names" : false, "suffix" : "" }, { "dropping-particle" : "", "family" : "Hewitt", "given" : "T", "non-dropping-particle" : "", "parse-names" : false, "suffix" : "" } ], "container-title" : "New Zealand Journal of Marine and Freshwater Research", "id" : "ITEM-1", "issue" : "3", "issued" : { "date-parts" : [ [ "2011", "9" ] ] }, "page" : "333-356", "title" : "Sediment yield response to large storm events and forest harvesting, Motueka River, New Zealand", "type" : "article-journal", "volume" : "45" }, "uris" : [ "http://www.mendeley.com/documents/?uuid=6bc2684b-87fb-454c-afee-27dc666c3670" ] }, { "id" : "ITEM-2", "itemData" : { "author" : [ { "dropping-particle" : "", "family" : "Basher", "given" : "L.R.", "non-dropping-particle" : "", "parse-names" : false, "suffix" : "" }, { "dropping-particle" : "", "family" : "Hicks", "given" : "D.M.", "non-dropping-particle" : "", "parse-names" : false, "suffix" : "" }, { "dropping-particle" : "", "family" : "Handyside", "given" : "B.", "non-dropping-particle" : "", "parse-names" : false, "suffix" : "" }, { "dropping-particle" : "", "family" : "Ross", "given" : "C.W.", "non-dropping-particle" : "", "parse-names" : false, "suffix" : "" } ], "container-title" : "Journal of Hydrology (NZ)", "id" : "ITEM-2", "issued" : { "date-parts" : [ [ "1997" ] ] }, "page" : "73-95", "title" : "Erosion and sediment transport from the market gardening lands at Pukekohe, Auckland, New Zealand", "type" : "article-journal", "volume" : "36" }, "uris" : [ "http://www.mendeley.com/documents/?uuid=01a202d4-0300-4781-8441-a414c3f1a9cf" ] } ], "mendeley" : { "formattedCitation" : "(Basher et al. 1997, 2011)", "plainTextFormattedCitation" : "(Basher et al. 1997, 2011)", "previouslyFormattedCitation" : "(Basher et al. 1997, 2011)" }, "properties" : { "noteIndex" : 0 }, "schema" : "https://github.com/citation-style-language/schema/raw/master/csl-citation.json" }</w:instrText>
       </w:r>
       <w:r>
         <w:fldChar w:fldCharType="separate"/>
@@ -290,8 +290,6 @@
       <w:r>
         <w:t xml:space="preserve"> equation needs start and end of storm: </w:t>
       </w:r>
-      <w:bookmarkStart w:id="0" w:name="_GoBack"/>
-      <w:bookmarkEnd w:id="0"/>
     </w:p>
     <w:p>
       <w:pPr>
@@ -1728,6 +1726,20 @@
     <w:p/>
     <w:p/>
     <w:p>
+      <w:r>
+        <w:br w:type="page"/>
+      </w:r>
+      <w:proofErr w:type="gramStart"/>
+      <w:r>
+        <w:lastRenderedPageBreak/>
+        <w:t>for</w:t>
+      </w:r>
+      <w:proofErr w:type="gramEnd"/>
+      <w:r>
+        <w:t xml:space="preserve"> this research the simple stage height threshold rule was used due to the flashy hydrologic response, low baseflow discharge, and short duration of recession curves between events (Fahey et al., 2003; Lewis et al., 2001). A storm event was defined as the period of time when stream stage height exceeded a given threshold for a minimum of two hours. The storm threshold was defined as the mean stage recorded over the study period, plus one standard deviation and the term "baseflow" is used to designate periods when flow was below the storm threshold or exceeded the threshold for less than two hours. Complex storm events occurred when additional rain fell before the stream stage fell below the storm threshold. Events with multiple Q peaks were separated into separate events if the peaks were separated by at least a two hour period and Q was near the storm threshold. Several small events produced sediment runoff and high SSC but did not meet the storm definition criteria to be included as a storm event.</w:t>
+      </w:r>
+    </w:p>
+    <w:p>
       <w:pPr>
         <w:spacing w:after="160" w:line="259" w:lineRule="auto"/>
         <w:sectPr>
@@ -1737,9 +1749,8 @@
           <w:docGrid w:linePitch="360"/>
         </w:sectPr>
       </w:pPr>
-      <w:r>
-        <w:br w:type="page"/>
-      </w:r>
+      <w:bookmarkStart w:id="0" w:name="_GoBack"/>
+      <w:bookmarkEnd w:id="0"/>
     </w:p>
     <w:tbl>
       <w:tblPr>
@@ -3775,7 +3786,7 @@
 </file>
 
 <file path=customXml/itemProps1.xml><?xml version="1.0" encoding="utf-8"?>
-<ds:datastoreItem xmlns:ds="http://schemas.openxmlformats.org/officeDocument/2006/customXml" ds:itemID="{AF1941AC-762D-48C1-A992-76C7658623C1}">
+<ds:datastoreItem xmlns:ds="http://schemas.openxmlformats.org/officeDocument/2006/customXml" ds:itemID="{DD04D45D-2AF4-4D6D-AD3F-7ACB7C8B339E}">
   <ds:schemaRefs>
     <ds:schemaRef ds:uri="http://schemas.openxmlformats.org/officeDocument/2006/bibliography"/>
   </ds:schemaRefs>

</xml_diff>